<commit_message>
updated the Assignment 3.2 word doc to include git hub links.
</commit_message>
<xml_diff>
--- a/module-3/dperkins_m3_2_06042023.docx
+++ b/module-3/dperkins_m3_2_06042023.docx
@@ -330,9 +330,94 @@
     </w:p>
     <w:p>
       <w:pPr>
+        <w:spacing w:after="0" w:line="480" w:lineRule="auto"/>
+        <w:rPr>
+          <w:rFonts w:ascii="Arial" w:hAnsi="Arial" w:cs="Arial"/>
+          <w:b/>
+          <w:bCs/>
+          <w:sz w:val="24"/>
+          <w:szCs w:val="24"/>
+          <w:u w:val="single"/>
+        </w:rPr>
+      </w:pPr>
+      <w:r>
+        <w:rPr>
+          <w:rFonts w:ascii="Arial" w:hAnsi="Arial" w:cs="Arial"/>
+          <w:b/>
+          <w:bCs/>
+          <w:sz w:val="24"/>
+          <w:szCs w:val="24"/>
+          <w:u w:val="single"/>
+        </w:rPr>
+        <w:lastRenderedPageBreak/>
+        <w:t>Links to GitHub:</w:t>
+      </w:r>
+    </w:p>
+    <w:p>
+      <w:pPr>
+        <w:spacing w:after="0" w:line="480" w:lineRule="auto"/>
+        <w:rPr>
+          <w:rFonts w:ascii="Arial" w:hAnsi="Arial" w:cs="Arial"/>
+          <w:b/>
+          <w:bCs/>
+          <w:sz w:val="20"/>
+          <w:szCs w:val="20"/>
+          <w:u w:val="single"/>
+        </w:rPr>
+      </w:pPr>
+      <w:hyperlink r:id="rId6" w:history="1">
+        <w:r>
+          <w:rPr>
+            <w:rStyle w:val="Hyperlink"/>
+            <w:rFonts w:ascii="Arial" w:hAnsi="Arial" w:cs="Arial"/>
+            <w:b/>
+            <w:bCs/>
+            <w:sz w:val="20"/>
+            <w:szCs w:val="20"/>
+          </w:rPr>
+          <w:t>https://github.com/donnellperkins/csd-340.git</w:t>
+        </w:r>
+      </w:hyperlink>
+    </w:p>
+    <w:p>
+      <w:pPr>
+        <w:spacing w:after="0" w:line="480" w:lineRule="auto"/>
+        <w:rPr>
+          <w:rFonts w:ascii="Arial" w:hAnsi="Arial" w:cs="Arial"/>
+          <w:b/>
+          <w:bCs/>
+          <w:sz w:val="20"/>
+          <w:szCs w:val="20"/>
+          <w:u w:val="single"/>
+        </w:rPr>
+      </w:pPr>
+      <w:r>
+        <w:rPr>
+          <w:rFonts w:ascii="Arial" w:hAnsi="Arial" w:cs="Arial"/>
+          <w:b/>
+          <w:bCs/>
+          <w:sz w:val="20"/>
+          <w:szCs w:val="20"/>
+          <w:u w:val="single"/>
+        </w:rPr>
+        <w:t>https://donnellperkins.github.io/csd-340/</w:t>
+      </w:r>
+    </w:p>
+    <w:p>
+      <w:pPr>
         <w:spacing w:line="480" w:lineRule="auto"/>
         <w:rPr>
           <w:rFonts w:ascii="Arial" w:hAnsi="Arial" w:cs="Arial"/>
+          <w:sz w:val="24"/>
+          <w:szCs w:val="24"/>
+        </w:rPr>
+      </w:pPr>
+    </w:p>
+    <w:p>
+      <w:pPr>
+        <w:spacing w:after="0" w:line="480" w:lineRule="auto"/>
+        <w:rPr>
+          <w:rFonts w:ascii="Arial" w:hAnsi="Arial" w:cs="Arial"/>
           <w:b/>
           <w:bCs/>
           <w:sz w:val="24"/>
@@ -349,7 +434,6 @@
           <w:szCs w:val="24"/>
           <w:u w:val="single"/>
         </w:rPr>
-        <w:lastRenderedPageBreak/>
         <w:t>HTML Validation:</w:t>
       </w:r>
     </w:p>
@@ -374,7 +458,7 @@
                     <pic:cNvPicPr/>
                   </pic:nvPicPr>
                   <pic:blipFill>
-                    <a:blip r:embed="rId6">
+                    <a:blip r:embed="rId7">
                       <a:extLst>
                         <a:ext uri="{28A0092B-C50C-407E-A947-70E740481C1C}">
                           <a14:useLocalDpi xmlns:a14="http://schemas.microsoft.com/office/drawing/2010/main" val="0"/>
@@ -462,7 +546,7 @@
                     <pic:cNvPicPr/>
                   </pic:nvPicPr>
                   <pic:blipFill>
-                    <a:blip r:embed="rId7">
+                    <a:blip r:embed="rId8">
                       <a:extLst>
                         <a:ext uri="{28A0092B-C50C-407E-A947-70E740481C1C}">
                           <a14:useLocalDpi xmlns:a14="http://schemas.microsoft.com/office/drawing/2010/main" val="0"/>
@@ -550,7 +634,7 @@
                     <pic:cNvPicPr/>
                   </pic:nvPicPr>
                   <pic:blipFill>
-                    <a:blip r:embed="rId8">
+                    <a:blip r:embed="rId9">
                       <a:extLst>
                         <a:ext uri="{28A0092B-C50C-407E-A947-70E740481C1C}">
                           <a14:useLocalDpi xmlns:a14="http://schemas.microsoft.com/office/drawing/2010/main" val="0"/>
@@ -1121,6 +1205,29 @@
       <w:szCs w:val="22"/>
     </w:rPr>
   </w:style>
+  <w:style w:type="character" w:styleId="Hyperlink">
+    <w:name w:val="Hyperlink"/>
+    <w:basedOn w:val="DefaultParagraphFont"/>
+    <w:uiPriority w:val="99"/>
+    <w:unhideWhenUsed/>
+    <w:rsid w:val="00B55506"/>
+    <w:rPr>
+      <w:color w:val="0563C1" w:themeColor="hyperlink"/>
+      <w:u w:val="single"/>
+    </w:rPr>
+  </w:style>
+  <w:style w:type="character" w:styleId="UnresolvedMention">
+    <w:name w:val="Unresolved Mention"/>
+    <w:basedOn w:val="DefaultParagraphFont"/>
+    <w:uiPriority w:val="99"/>
+    <w:semiHidden/>
+    <w:unhideWhenUsed/>
+    <w:rsid w:val="00B55506"/>
+    <w:rPr>
+      <w:color w:val="605E5C"/>
+      <w:shd w:val="clear" w:color="auto" w:fill="E1DFDD"/>
+    </w:rPr>
+  </w:style>
 </w:styles>
 </file>
 

</xml_diff>